<commit_message>
Changed repo in docs
</commit_message>
<xml_diff>
--- a/Entrega Final.docx
+++ b/Entrega Final.docx
@@ -253,7 +253,6 @@
           <w:color w:val="000000"/>
           <w:sz w:val="24"/>
           <w:szCs w:val="24"/>
-          <w:lang w:val="en-US"/>
         </w:rPr>
       </w:pPr>
       <w:r>
@@ -264,7 +263,6 @@
           <w:color w:val="000000"/>
           <w:sz w:val="24"/>
           <w:szCs w:val="24"/>
-          <w:lang w:val="en-US"/>
         </w:rPr>
         <w:t>Entregable Final</w:t>
       </w:r>
@@ -280,7 +278,6 @@
           <w:color w:val="000000"/>
           <w:sz w:val="24"/>
           <w:szCs w:val="24"/>
-          <w:lang w:val="en-US"/>
         </w:rPr>
       </w:pPr>
     </w:p>
@@ -295,7 +292,6 @@
           <w:color w:val="000000"/>
           <w:sz w:val="24"/>
           <w:szCs w:val="24"/>
-          <w:lang w:val="en-US"/>
         </w:rPr>
       </w:pPr>
     </w:p>
@@ -310,7 +306,6 @@
           <w:color w:val="000000"/>
           <w:sz w:val="24"/>
           <w:szCs w:val="24"/>
-          <w:lang w:val="en-US"/>
         </w:rPr>
       </w:pPr>
     </w:p>
@@ -325,7 +320,6 @@
           <w:color w:val="000000"/>
           <w:sz w:val="24"/>
           <w:szCs w:val="24"/>
-          <w:lang w:val="en-US"/>
         </w:rPr>
       </w:pPr>
     </w:p>
@@ -340,7 +334,6 @@
           <w:color w:val="000000"/>
           <w:sz w:val="24"/>
           <w:szCs w:val="24"/>
-          <w:lang w:val="en-US"/>
         </w:rPr>
       </w:pPr>
     </w:p>
@@ -355,7 +348,6 @@
           <w:color w:val="000000"/>
           <w:sz w:val="24"/>
           <w:szCs w:val="24"/>
-          <w:lang w:val="en-US"/>
         </w:rPr>
       </w:pPr>
     </w:p>
@@ -370,7 +362,6 @@
           <w:color w:val="000000"/>
           <w:sz w:val="24"/>
           <w:szCs w:val="24"/>
-          <w:lang w:val="en-US"/>
         </w:rPr>
       </w:pPr>
     </w:p>
@@ -385,7 +376,6 @@
           <w:color w:val="000000"/>
           <w:sz w:val="24"/>
           <w:szCs w:val="24"/>
-          <w:lang w:val="en-US"/>
         </w:rPr>
       </w:pPr>
     </w:p>
@@ -400,7 +390,6 @@
           <w:color w:val="000000"/>
           <w:sz w:val="24"/>
           <w:szCs w:val="24"/>
-          <w:lang w:val="en-US"/>
         </w:rPr>
       </w:pPr>
     </w:p>
@@ -415,7 +404,6 @@
           <w:color w:val="000000"/>
           <w:sz w:val="24"/>
           <w:szCs w:val="24"/>
-          <w:lang w:val="en-US"/>
         </w:rPr>
       </w:pPr>
     </w:p>
@@ -430,7 +418,6 @@
           <w:color w:val="000000"/>
           <w:sz w:val="24"/>
           <w:szCs w:val="24"/>
-          <w:lang w:val="en-US"/>
         </w:rPr>
       </w:pPr>
     </w:p>
@@ -442,7 +429,6 @@
           <w:rFonts w:ascii="Times New Roman"/>
           <w:sz w:val="24"/>
           <w:szCs w:val="24"/>
-          <w:lang w:val="en-US"/>
         </w:rPr>
       </w:pPr>
     </w:p>
@@ -639,10 +625,7 @@
         <w:t>…………………………………………………………………………</w:t>
       </w:r>
       <w:r>
-        <w:t xml:space="preserve">       </w:t>
-      </w:r>
-      <w:r>
-        <w:t>4</w:t>
+        <w:t xml:space="preserve">       4</w:t>
       </w:r>
     </w:p>
     <w:p>
@@ -653,10 +636,7 @@
         <w:t>…………………………………………………………………………</w:t>
       </w:r>
       <w:r>
-        <w:t xml:space="preserve">       </w:t>
-      </w:r>
-      <w:r>
-        <w:t>4</w:t>
+        <w:t xml:space="preserve">       4</w:t>
       </w:r>
     </w:p>
     <w:p>
@@ -668,10 +648,7 @@
         <w:t>…………………………………………………………………………</w:t>
       </w:r>
       <w:r>
-        <w:t xml:space="preserve">       </w:t>
-      </w:r>
-      <w:r>
-        <w:t>5</w:t>
+        <w:t xml:space="preserve">       5</w:t>
       </w:r>
     </w:p>
     <w:p>
@@ -701,10 +678,7 @@
         <w:t>………………………………………………………</w:t>
       </w:r>
       <w:r>
-        <w:t xml:space="preserve">       </w:t>
-      </w:r>
-      <w:r>
-        <w:t>5</w:t>
+        <w:t xml:space="preserve">       5</w:t>
       </w:r>
     </w:p>
     <w:p>
@@ -722,30 +696,19 @@
         <w:t>…………………………………………………………………………</w:t>
       </w:r>
       <w:r>
-        <w:t xml:space="preserve">       </w:t>
-      </w:r>
-      <w:r>
-        <w:t>5</w:t>
-      </w:r>
-    </w:p>
-    <w:p>
-      <w:r>
-        <w:t xml:space="preserve">Anexo                       </w:t>
-      </w:r>
-      <w:r>
-        <w:t xml:space="preserve">                    </w:t>
+        <w:t xml:space="preserve">       5</w:t>
+      </w:r>
+    </w:p>
+    <w:p>
+      <w:r>
+        <w:t xml:space="preserve">Anexo                                           </w:t>
       </w:r>
       <w:r>
         <w:t>…………………………………………………………………………</w:t>
       </w:r>
       <w:r>
-        <w:t xml:space="preserve">       </w:t>
-      </w:r>
-      <w:r>
-        <w:t>6</w:t>
-      </w:r>
-      <w:bookmarkStart w:id="0" w:name="_GoBack"/>
-      <w:bookmarkEnd w:id="0"/>
+        <w:t xml:space="preserve">       6</w:t>
+      </w:r>
     </w:p>
     <w:p/>
     <w:p>
@@ -1075,7 +1038,15 @@
         <w:t>ó</w:t>
       </w:r>
       <w:r>
-        <w:t xml:space="preserve"> utilizando el programa de Visual Studio, los archivos del proyecto se pueden entontrar en la siguiente liga:</w:t>
+        <w:t xml:space="preserve"> utilizando el programa de Visual Studio, los arc</w:t>
+      </w:r>
+      <w:r>
+        <w:t>hivos del proyecto se pueden enc</w:t>
+      </w:r>
+      <w:bookmarkStart w:id="0" w:name="_GoBack"/>
+      <w:bookmarkEnd w:id="0"/>
+      <w:r>
+        <w:t>ontrar en la siguiente liga:</w:t>
       </w:r>
     </w:p>
     <w:p>
@@ -1083,16 +1054,14 @@
         <w:ind w:firstLine="708"/>
       </w:pPr>
       <w:r>
-        <w:t xml:space="preserve">Repositorio - </w:t>
-      </w:r>
-      <w:hyperlink r:id="rId8" w:history="1">
-        <w:r>
-          <w:rPr>
-            <w:rStyle w:val="Hyperlink"/>
-          </w:rPr>
-          <w:t>https://github.com/CsrCornejo/paintGL.g</w:t>
-        </w:r>
-      </w:hyperlink>
+        <w:t>Repositorio -</w:t>
+      </w:r>
+      <w:r>
+        <w:t xml:space="preserve"> </w:t>
+      </w:r>
+      <w:r>
+        <w:t>https://github.com/CsrCornejo/ColorGameGlut.git</w:t>
+      </w:r>
     </w:p>
     <w:p>
       <w:pPr>
@@ -1130,6 +1099,82 @@
             <wp:extent cx="4460117" cy="3514725"/>
             <wp:effectExtent l="0" t="0" r="0" b="0"/>
             <wp:docPr id="2" name="Picture 2"/>
+            <wp:cNvGraphicFramePr>
+              <a:graphicFrameLocks xmlns:a="http://schemas.openxmlformats.org/drawingml/2006/main" noChangeAspect="1"/>
+            </wp:cNvGraphicFramePr>
+            <a:graphic xmlns:a="http://schemas.openxmlformats.org/drawingml/2006/main">
+              <a:graphicData uri="http://schemas.openxmlformats.org/drawingml/2006/picture">
+                <pic:pic xmlns:pic="http://schemas.openxmlformats.org/drawingml/2006/picture">
+                  <pic:nvPicPr>
+                    <pic:cNvPr id="1" name=""/>
+                    <pic:cNvPicPr/>
+                  </pic:nvPicPr>
+                  <pic:blipFill>
+                    <a:blip r:embed="rId8"/>
+                    <a:stretch>
+                      <a:fillRect/>
+                    </a:stretch>
+                  </pic:blipFill>
+                  <pic:spPr>
+                    <a:xfrm>
+                      <a:off x="0" y="0"/>
+                      <a:ext cx="4463211" cy="3517163"/>
+                    </a:xfrm>
+                    <a:prstGeom prst="rect">
+                      <a:avLst/>
+                    </a:prstGeom>
+                  </pic:spPr>
+                </pic:pic>
+              </a:graphicData>
+            </a:graphic>
+          </wp:inline>
+        </w:drawing>
+      </w:r>
+    </w:p>
+    <w:p>
+      <w:r>
+        <w:t>Se puede observar como las instrucciones se encuentran del lado inferior y derecho. Mientras que las variables del juego se encuentran distribuidas en el centro y parte superior.</w:t>
+      </w:r>
+    </w:p>
+    <w:p>
+      <w:r>
+        <w:lastRenderedPageBreak/>
+        <w:t>El centro se encuentra ocupado por una figura la cual tiene un cambio de color debido a la iluminaci</w:t>
+      </w:r>
+      <w:r>
+        <w:t>ó</w:t>
+      </w:r>
+      <w:r>
+        <w:t>n que refleja.</w:t>
+      </w:r>
+    </w:p>
+    <w:p/>
+    <w:p>
+      <w:pPr>
+        <w:pStyle w:val="Heading2"/>
+      </w:pPr>
+      <w:r>
+        <w:t>Cambiar de color o forma la figura</w:t>
+      </w:r>
+    </w:p>
+    <w:p>
+      <w:r>
+        <w:t>Se debe utilizar las teclas para el respectivo color, siendo una para el aumento de dicho valor en un Vector3 de floats. Por su parte, el cambio de forma solo es necesario realizarlo con las flechas de derecha o izquierda las cuales funcionan en un arreglo circular por lo que siempre cambiara a otra figura.</w:t>
+      </w:r>
+    </w:p>
+    <w:p>
+      <w:pPr>
+        <w:jc w:val="center"/>
+      </w:pPr>
+      <w:r>
+        <w:rPr>
+          <w:noProof/>
+        </w:rPr>
+        <w:drawing>
+          <wp:inline distT="0" distB="0" distL="0" distR="0" wp14:anchorId="3B0FD82C" wp14:editId="170826CE">
+            <wp:extent cx="4701858" cy="3705225"/>
+            <wp:effectExtent l="0" t="0" r="3810" b="0"/>
+            <wp:docPr id="3" name="Picture 3"/>
             <wp:cNvGraphicFramePr>
               <a:graphicFrameLocks xmlns:a="http://schemas.openxmlformats.org/drawingml/2006/main" noChangeAspect="1"/>
             </wp:cNvGraphicFramePr>
@@ -1149,7 +1194,7 @@
                   <pic:spPr>
                     <a:xfrm>
                       <a:off x="0" y="0"/>
-                      <a:ext cx="4463211" cy="3517163"/>
+                      <a:ext cx="4707468" cy="3709646"/>
                     </a:xfrm>
                     <a:prstGeom prst="rect">
                       <a:avLst/>
@@ -1162,50 +1207,104 @@
         </w:drawing>
       </w:r>
     </w:p>
-    <w:p>
-      <w:r>
-        <w:t>Se puede observar como las instrucciones se encuentran del lado inferior y derecho. Mientras que las variables del juego se encuentran distribuidas en el centro y parte superior.</w:t>
-      </w:r>
-    </w:p>
-    <w:p>
-      <w:r>
+    <w:p/>
+    <w:p>
+      <w:r>
+        <w:t>Al realizar una de dichas acciones, se observ</w:t>
+      </w:r>
+      <w:r>
+        <w:t>ó</w:t>
+      </w:r>
+      <w:r>
+        <w:t xml:space="preserve"> como el cuadrado a cambiado de color y/o forma junto con el texto respectivo. </w:t>
+      </w:r>
+    </w:p>
+    <w:p>
+      <w:pPr>
+        <w:pStyle w:val="Heading2"/>
+      </w:pPr>
+      <w:r>
+        <w:t>Obtener y Perder puntuación</w:t>
+      </w:r>
+    </w:p>
+    <w:p>
+      <w:r>
+        <w:t>Para obtener puntuaci</w:t>
+      </w:r>
+      <w:r>
+        <w:t>ó</w:t>
+      </w:r>
+      <w:r>
+        <w:t>n, basta con encontrar la combinaci</w:t>
+      </w:r>
+      <w:r>
+        <w:t>ó</w:t>
+      </w:r>
+      <w:r>
+        <w:t>n pedida de colores y a partir del nivel 3 tambi</w:t>
+      </w:r>
+      <w:r>
+        <w:t>é</w:t>
+      </w:r>
+      <w:r>
+        <w:t>n la figura correcta. Al hacerlo, se cambiara el objetivo necesario y podr</w:t>
+      </w:r>
+      <w:r>
+        <w:t>á</w:t>
+      </w:r>
+      <w:r>
+        <w:t xml:space="preserve"> proceder a realizar otra permutaci</w:t>
+      </w:r>
+      <w:r>
+        <w:t>ó</w:t>
+      </w:r>
+      <w:r>
+        <w:t>n.</w:t>
+      </w:r>
+    </w:p>
+    <w:p>
+      <w:r>
+        <w:t>Para la p</w:t>
+      </w:r>
+      <w:r>
+        <w:t>é</w:t>
+      </w:r>
+      <w:r>
+        <w:t>rdida de puntos, esta mec</w:t>
+      </w:r>
+      <w:r>
+        <w:t>á</w:t>
+      </w:r>
+      <w:r>
+        <w:t>nica empieza a partir del nivel 2. Se debe haber tardado m</w:t>
+      </w:r>
+      <w:r>
+        <w:t>á</w:t>
+      </w:r>
+      <w:r>
+        <w:t>s de 3 segundos en encontrar la combinaci</w:t>
+      </w:r>
+      <w:r>
+        <w:t>ó</w:t>
+      </w:r>
+      <w:r>
+        <w:t xml:space="preserve">n necesaria para perder un punto. </w:t>
+      </w:r>
+    </w:p>
+    <w:p>
+      <w:pPr>
+        <w:jc w:val="center"/>
+      </w:pPr>
+      <w:r>
+        <w:rPr>
+          <w:noProof/>
+        </w:rPr>
         <w:lastRenderedPageBreak/>
-        <w:t>El centro se encuentra ocupado por una figura la cual tiene un cambio de color debido a la iluminaci</w:t>
-      </w:r>
-      <w:r>
-        <w:t>ó</w:t>
-      </w:r>
-      <w:r>
-        <w:t>n que refleja.</w:t>
-      </w:r>
-    </w:p>
-    <w:p/>
-    <w:p>
-      <w:pPr>
-        <w:pStyle w:val="Heading2"/>
-      </w:pPr>
-      <w:r>
-        <w:t>Cambiar de color o forma la figura</w:t>
-      </w:r>
-    </w:p>
-    <w:p>
-      <w:r>
-        <w:t>Se debe utilizar las teclas para el respectivo color, siendo una para el aumento de dicho valor en un Vector3 de floats. Por su parte, el cambio de forma solo es necesario realizarlo con las flechas de derecha o izquierda las cuales funcionan en un arreglo circular por lo que siempre cambiara a otra figura.</w:t>
-      </w:r>
-    </w:p>
-    <w:p>
-      <w:pPr>
-        <w:jc w:val="center"/>
-      </w:pPr>
-      <w:r>
-        <w:rPr>
-          <w:noProof/>
-        </w:rPr>
         <w:drawing>
-          <wp:inline distT="0" distB="0" distL="0" distR="0" wp14:anchorId="3B0FD82C" wp14:editId="170826CE">
-            <wp:extent cx="4701858" cy="3705225"/>
-            <wp:effectExtent l="0" t="0" r="3810" b="0"/>
-            <wp:docPr id="3" name="Picture 3"/>
+          <wp:inline distT="0" distB="0" distL="0" distR="0" wp14:anchorId="639298FF" wp14:editId="13EEB12D">
+            <wp:extent cx="4556814" cy="3590925"/>
+            <wp:effectExtent l="0" t="0" r="0" b="0"/>
+            <wp:docPr id="5" name="Picture 5"/>
             <wp:cNvGraphicFramePr>
               <a:graphicFrameLocks xmlns:a="http://schemas.openxmlformats.org/drawingml/2006/main" noChangeAspect="1"/>
             </wp:cNvGraphicFramePr>
@@ -1225,136 +1324,6 @@
                   <pic:spPr>
                     <a:xfrm>
                       <a:off x="0" y="0"/>
-                      <a:ext cx="4707468" cy="3709646"/>
-                    </a:xfrm>
-                    <a:prstGeom prst="rect">
-                      <a:avLst/>
-                    </a:prstGeom>
-                  </pic:spPr>
-                </pic:pic>
-              </a:graphicData>
-            </a:graphic>
-          </wp:inline>
-        </w:drawing>
-      </w:r>
-    </w:p>
-    <w:p/>
-    <w:p>
-      <w:r>
-        <w:t>Al realizar una de dichas acciones, se observ</w:t>
-      </w:r>
-      <w:r>
-        <w:t>ó</w:t>
-      </w:r>
-      <w:r>
-        <w:t xml:space="preserve"> como el cuadrado a cambiado de color y/o forma junto con el texto respectivo. </w:t>
-      </w:r>
-    </w:p>
-    <w:p>
-      <w:pPr>
-        <w:pStyle w:val="Heading2"/>
-      </w:pPr>
-      <w:r>
-        <w:t>Obtener y Perder puntuación</w:t>
-      </w:r>
-    </w:p>
-    <w:p>
-      <w:r>
-        <w:t>Para obtener puntuaci</w:t>
-      </w:r>
-      <w:r>
-        <w:t>ó</w:t>
-      </w:r>
-      <w:r>
-        <w:t>n, basta con encontrar la combinaci</w:t>
-      </w:r>
-      <w:r>
-        <w:t>ó</w:t>
-      </w:r>
-      <w:r>
-        <w:t>n pedida de colores y a partir del nivel 3 tambi</w:t>
-      </w:r>
-      <w:r>
-        <w:t>é</w:t>
-      </w:r>
-      <w:r>
-        <w:t>n la figura correcta. Al hacerlo, se cambiara el objetivo necesario y podr</w:t>
-      </w:r>
-      <w:r>
-        <w:t>á</w:t>
-      </w:r>
-      <w:r>
-        <w:t xml:space="preserve"> proceder a realizar otra permutaci</w:t>
-      </w:r>
-      <w:r>
-        <w:t>ó</w:t>
-      </w:r>
-      <w:r>
-        <w:t>n.</w:t>
-      </w:r>
-    </w:p>
-    <w:p>
-      <w:r>
-        <w:t>Para la p</w:t>
-      </w:r>
-      <w:r>
-        <w:t>é</w:t>
-      </w:r>
-      <w:r>
-        <w:t>rdida de puntos, esta mec</w:t>
-      </w:r>
-      <w:r>
-        <w:t>á</w:t>
-      </w:r>
-      <w:r>
-        <w:t>nica empieza a partir del nivel 2. Se debe haber tardado m</w:t>
-      </w:r>
-      <w:r>
-        <w:t>á</w:t>
-      </w:r>
-      <w:r>
-        <w:t>s de 3 segundos en encontrar la combinaci</w:t>
-      </w:r>
-      <w:r>
-        <w:t>ó</w:t>
-      </w:r>
-      <w:r>
-        <w:t xml:space="preserve">n necesaria para perder un punto. </w:t>
-      </w:r>
-    </w:p>
-    <w:p>
-      <w:pPr>
-        <w:jc w:val="center"/>
-      </w:pPr>
-      <w:r>
-        <w:rPr>
-          <w:noProof/>
-        </w:rPr>
-        <w:lastRenderedPageBreak/>
-        <w:drawing>
-          <wp:inline distT="0" distB="0" distL="0" distR="0" wp14:anchorId="639298FF" wp14:editId="13EEB12D">
-            <wp:extent cx="4556814" cy="3590925"/>
-            <wp:effectExtent l="0" t="0" r="0" b="0"/>
-            <wp:docPr id="5" name="Picture 5"/>
-            <wp:cNvGraphicFramePr>
-              <a:graphicFrameLocks xmlns:a="http://schemas.openxmlformats.org/drawingml/2006/main" noChangeAspect="1"/>
-            </wp:cNvGraphicFramePr>
-            <a:graphic xmlns:a="http://schemas.openxmlformats.org/drawingml/2006/main">
-              <a:graphicData uri="http://schemas.openxmlformats.org/drawingml/2006/picture">
-                <pic:pic xmlns:pic="http://schemas.openxmlformats.org/drawingml/2006/picture">
-                  <pic:nvPicPr>
-                    <pic:cNvPr id="1" name=""/>
-                    <pic:cNvPicPr/>
-                  </pic:nvPicPr>
-                  <pic:blipFill>
-                    <a:blip r:embed="rId11"/>
-                    <a:stretch>
-                      <a:fillRect/>
-                    </a:stretch>
-                  </pic:blipFill>
-                  <pic:spPr>
-                    <a:xfrm>
-                      <a:off x="0" y="0"/>
                       <a:ext cx="4558254" cy="3592060"/>
                     </a:xfrm>
                     <a:prstGeom prst="rect">
@@ -1404,7 +1373,7 @@
     </w:p>
     <w:p/>
     <w:sectPr>
-      <w:headerReference w:type="default" r:id="rId12"/>
+      <w:headerReference w:type="default" r:id="rId11"/>
       <w:pgSz w:w="12240" w:h="15840"/>
       <w:pgMar w:top="1440" w:right="1440" w:bottom="1440" w:left="1440" w:header="720" w:footer="720" w:gutter="0"/>
       <w:cols w:space="720"/>
@@ -1499,7 +1468,7 @@
           <w:rPr>
             <w:noProof/>
           </w:rPr>
-          <w:t>2</w:t>
+          <w:t>4</w:t>
         </w:r>
         <w:r>
           <w:rPr>

</xml_diff>